<commit_message>
adding ISO download location
</commit_message>
<xml_diff>
--- a/Research Links.docx
+++ b/Research Links.docx
@@ -682,6 +682,77 @@
           <w:szCs w:val="24"/>
         </w:rPr>
         <w:t>https://ninite.com</w:t>
+      </w:r>
+    </w:p>
+    <w:p>
+      <w:pPr>
+        <w:spacing w:line="240" w:lineRule="auto"/>
+        <w:rPr>
+          <w:rStyle w:val="Hyperlink"/>
+          <w:rFonts w:ascii="Times New Roman" w:hAnsi="Times New Roman" w:cs="Times New Roman"/>
+          <w:b/>
+          <w:bCs/>
+          <w:color w:val="auto"/>
+          <w:sz w:val="24"/>
+          <w:szCs w:val="24"/>
+          <w:u w:val="none"/>
+        </w:rPr>
+      </w:pPr>
+    </w:p>
+    <w:p>
+      <w:pPr>
+        <w:spacing w:line="240" w:lineRule="auto"/>
+        <w:rPr>
+          <w:rStyle w:val="Hyperlink"/>
+          <w:rFonts w:ascii="Times New Roman" w:hAnsi="Times New Roman" w:cs="Times New Roman"/>
+          <w:b/>
+          <w:bCs/>
+          <w:color w:val="auto"/>
+          <w:sz w:val="24"/>
+          <w:szCs w:val="24"/>
+          <w:u w:val="none"/>
+        </w:rPr>
+      </w:pPr>
+      <w:r>
+        <w:rPr>
+          <w:rStyle w:val="Hyperlink"/>
+          <w:rFonts w:ascii="Times New Roman" w:hAnsi="Times New Roman" w:cs="Times New Roman"/>
+          <w:b/>
+          <w:bCs/>
+          <w:color w:val="auto"/>
+          <w:sz w:val="24"/>
+          <w:szCs w:val="24"/>
+          <w:u w:val="none"/>
+        </w:rPr>
+        <w:t xml:space="preserve">ISO Download: </w:t>
+      </w:r>
+    </w:p>
+    <w:p>
+      <w:pPr>
+        <w:spacing w:line="240" w:lineRule="auto"/>
+        <w:rPr>
+          <w:rStyle w:val="Hyperlink"/>
+          <w:rFonts w:ascii="Times New Roman" w:hAnsi="Times New Roman" w:cs="Times New Roman"/>
+          <w:b/>
+          <w:bCs/>
+          <w:color w:val="auto"/>
+          <w:sz w:val="24"/>
+          <w:szCs w:val="24"/>
+          <w:u w:val="none"/>
+        </w:rPr>
+      </w:pPr>
+      <w:r>
+        <w:rPr>
+          <w:rStyle w:val="Hyperlink"/>
+          <w:rFonts w:ascii="Times New Roman" w:hAnsi="Times New Roman" w:cs="Times New Roman"/>
+          <w:b/>
+          <w:bCs/>
+          <w:color w:val="auto"/>
+          <w:sz w:val="24"/>
+          <w:szCs w:val="24"/>
+          <w:u w:val="none"/>
+        </w:rPr>
+        <w:t>https://www.microsoft.com/en-us/software-download/windowsinsiderpreviewiso?rfs=1</w:t>
       </w:r>
     </w:p>
     <w:p>

</xml_diff>